<commit_message>
Price Package files Appendices & Proposals
</commit_message>
<xml_diff>
--- a/aspnet-core/src/TACHYON.Core/Net/Emailing/PricePackageTemplates/TachyonAppendix.docx
+++ b/aspnet-core/src/TACHYON.Core/Net/Emailing/PricePackageTemplates/TachyonAppendix.docx
@@ -549,18 +549,19 @@
         <w:jc w:val="left"/>
         <w:rPr>
           <w:rFonts w:ascii="Sakkal Majalla" w:cs="Sakkal Majalla" w:eastAsia="Sakkal Majalla" w:hAnsi="Sakkal Majalla"/>
-          <w:b w:val="0"/>
-          <w:i w:val="0"/>
-          <w:smallCaps w:val="0"/>
-          <w:strike w:val="0"/>
-          <w:color w:val="000000"/>
           <w:sz w:val="24"/>
           <w:szCs w:val="24"/>
-          <w:u w:val="none"/>
-          <w:shd w:fill="auto" w:val="clear"/>
-          <w:vertAlign w:val="baseline"/>
-        </w:rPr>
-      </w:pPr>
+        </w:rPr>
+      </w:pPr>
+      <w:r>
+        <w:rPr>
+          <w:rFonts w:ascii="Sakkal Majalla" w:cs="Sakkal Majalla" w:eastAsia="Sakkal Majalla" w:hAnsi="Sakkal Majalla"/>
+          <w:sz w:val="24"/>
+          <w:szCs w:val="24"/>
+          <w:rtl w:val="0"/>
+        </w:rPr>
+        <w:t xml:space="preserve">$$ScopeOverview$$</w:t>
+      </w:r>
       <w:r>
         <w:rPr>
           <w:rFonts w:ascii="Sakkal Majalla" w:cs="Sakkal Majalla" w:eastAsia="Sakkal Majalla" w:hAnsi="Sakkal Majalla"/>
@@ -576,66 +577,12 @@
           <w:vertAlign w:val="baseline"/>
           <w:rtl w:val="0"/>
         </w:rPr>
-        <w:t xml:space="preserve">Pricing offers from Integrated Solutions for Logistics (Tachyon) to </w:t>
+        <w:t xml:space="preserve"> </w:t>
       </w:r>
       <w:r>
         <w:rPr>
-          <w:rFonts w:ascii="Sakkal Majalla" w:cs="Sakkal Majalla" w:eastAsia="Sakkal Majalla" w:hAnsi="Sakkal Majalla"/>
-          <w:sz w:val="24"/>
-          <w:szCs w:val="24"/>
           <w:rtl w:val="0"/>
         </w:rPr>
-        <w:t xml:space="preserve">$$ClientName$$</w:t>
-      </w:r>
-      <w:r>
-        <w:rPr>
-          <w:rFonts w:ascii="Sakkal Majalla" w:cs="Sakkal Majalla" w:eastAsia="Sakkal Majalla" w:hAnsi="Sakkal Majalla"/>
-          <w:b w:val="0"/>
-          <w:i w:val="0"/>
-          <w:smallCaps w:val="0"/>
-          <w:strike w:val="0"/>
-          <w:color w:val="000000"/>
-          <w:sz w:val="24"/>
-          <w:szCs w:val="24"/>
-          <w:u w:val="none"/>
-          <w:shd w:fill="auto" w:val="clear"/>
-          <w:vertAlign w:val="baseline"/>
-          <w:rtl w:val="0"/>
-        </w:rPr>
-        <w:t xml:space="preserve">, providing transportation services across the kingdom. </w:t>
-      </w:r>
-    </w:p>
-    <w:p>
-      <w:pPr>
-        <w:keepNext w:val="0"/>
-        <w:keepLines w:val="0"/>
-        <w:pageBreakBefore w:val="0"/>
-        <w:widowControl w:val="1"/>
-        <w:pBdr>
-          <w:top w:space="0" w:sz="0" w:val="nil"/>
-          <w:left w:space="0" w:sz="0" w:val="nil"/>
-          <w:bottom w:space="0" w:sz="0" w:val="nil"/>
-          <w:right w:space="0" w:sz="0" w:val="nil"/>
-          <w:between w:space="0" w:sz="0" w:val="nil"/>
-        </w:pBdr>
-        <w:shd w:fill="auto" w:val="clear"/>
-        <w:spacing w:after="0" w:before="0" w:line="259" w:lineRule="auto"/>
-        <w:ind w:left="720" w:right="0" w:firstLine="0"/>
-        <w:jc w:val="left"/>
-        <w:rPr>
-          <w:rFonts w:ascii="Sakkal Majalla" w:cs="Sakkal Majalla" w:eastAsia="Sakkal Majalla" w:hAnsi="Sakkal Majalla"/>
-          <w:sz w:val="24"/>
-          <w:szCs w:val="24"/>
-        </w:rPr>
-      </w:pPr>
-      <w:r>
-        <w:rPr>
-          <w:rFonts w:ascii="Sakkal Majalla" w:cs="Sakkal Majalla" w:eastAsia="Sakkal Majalla" w:hAnsi="Sakkal Majalla"/>
-          <w:sz w:val="24"/>
-          <w:szCs w:val="24"/>
-          <w:rtl w:val="0"/>
-        </w:rPr>
-        <w:t xml:space="preserve">$$ScopeOverview$$</w:t>
       </w:r>
     </w:p>
     <w:p>
@@ -1729,56 +1676,6 @@
       <w:pPr>
         <w:rPr>
           <w:rFonts w:ascii="Sakkal Majalla" w:cs="Sakkal Majalla" w:eastAsia="Sakkal Majalla" w:hAnsi="Sakkal Majalla"/>
-          <w:sz w:val="24"/>
-          <w:szCs w:val="24"/>
-        </w:rPr>
-      </w:pPr>
-      <w:bookmarkStart w:colFirst="0" w:colLast="0" w:name="_heading=h.1fob9te" w:id="2"/>
-      <w:bookmarkEnd w:id="2"/>
-      <w:r>
-        <w:rPr>
-          <w:rFonts w:ascii="Sakkal Majalla" w:cs="Sakkal Majalla" w:eastAsia="Sakkal Majalla" w:hAnsi="Sakkal Majalla"/>
-          <w:b w:val="1"/>
-          <w:sz w:val="24"/>
-          <w:szCs w:val="24"/>
-          <w:u w:val="single"/>
-          <w:rtl w:val="0"/>
-        </w:rPr>
-        <w:t xml:space="preserve">Notes:</w:t>
-      </w:r>
-      <w:r>
-        <w:rPr>
-          <w:rFonts w:ascii="Sakkal Majalla" w:cs="Sakkal Majalla" w:eastAsia="Sakkal Majalla" w:hAnsi="Sakkal Majalla"/>
-          <w:sz w:val="24"/>
-          <w:szCs w:val="24"/>
-          <w:rtl w:val="0"/>
-        </w:rPr>
-        <w:t xml:space="preserve">  $$Notes$$</w:t>
-      </w:r>
-    </w:p>
-    <w:p>
-      <w:pPr>
-        <w:keepNext w:val="0"/>
-        <w:keepLines w:val="0"/>
-        <w:pageBreakBefore w:val="0"/>
-        <w:widowControl w:val="1"/>
-        <w:numPr>
-          <w:ilvl w:val="0"/>
-          <w:numId w:val="2"/>
-        </w:numPr>
-        <w:pBdr>
-          <w:top w:space="0" w:sz="0" w:val="nil"/>
-          <w:left w:space="0" w:sz="0" w:val="nil"/>
-          <w:bottom w:space="0" w:sz="0" w:val="nil"/>
-          <w:right w:space="0" w:sz="0" w:val="nil"/>
-          <w:between w:space="0" w:sz="0" w:val="nil"/>
-        </w:pBdr>
-        <w:shd w:fill="auto" w:val="clear"/>
-        <w:spacing w:after="0" w:before="0" w:line="276" w:lineRule="auto"/>
-        <w:ind w:left="720" w:right="0" w:hanging="360"/>
-        <w:jc w:val="both"/>
-        <w:rPr>
-          <w:rFonts w:ascii="Sakkal Majalla" w:cs="Sakkal Majalla" w:eastAsia="Sakkal Majalla" w:hAnsi="Sakkal Majalla"/>
           <w:b w:val="0"/>
           <w:i w:val="0"/>
           <w:smallCaps w:val="0"/>
@@ -1791,77 +1688,32 @@
           <w:vertAlign w:val="baseline"/>
         </w:rPr>
       </w:pPr>
-      <w:bookmarkStart w:colFirst="0" w:colLast="0" w:name="_heading=h.3znysh7" w:id="3"/>
-      <w:bookmarkEnd w:id="3"/>
+      <w:bookmarkStart w:colFirst="0" w:colLast="0" w:name="_heading=h.1fob9te" w:id="2"/>
+      <w:bookmarkEnd w:id="2"/>
       <w:r>
         <w:rPr>
           <w:rFonts w:ascii="Sakkal Majalla" w:cs="Sakkal Majalla" w:eastAsia="Sakkal Majalla" w:hAnsi="Sakkal Majalla"/>
-          <w:b w:val="0"/>
-          <w:i w:val="0"/>
-          <w:smallCaps w:val="0"/>
-          <w:strike w:val="0"/>
-          <w:color w:val="000000"/>
+          <w:b w:val="1"/>
           <w:sz w:val="24"/>
           <w:szCs w:val="24"/>
-          <w:u w:val="none"/>
-          <w:shd w:fill="auto" w:val="clear"/>
-          <w:vertAlign w:val="baseline"/>
+          <w:u w:val="single"/>
           <w:rtl w:val="0"/>
         </w:rPr>
-        <w:t xml:space="preserve">The above prices are not inclusive of VAT 15% </w:t>
+        <w:t xml:space="preserve">Notes:</w:t>
       </w:r>
-    </w:p>
-    <w:p>
-      <w:pPr>
-        <w:keepNext w:val="0"/>
-        <w:keepLines w:val="0"/>
-        <w:pageBreakBefore w:val="0"/>
-        <w:widowControl w:val="1"/>
-        <w:numPr>
-          <w:ilvl w:val="0"/>
-          <w:numId w:val="2"/>
-        </w:numPr>
-        <w:pBdr>
-          <w:top w:space="0" w:sz="0" w:val="nil"/>
-          <w:left w:space="0" w:sz="0" w:val="nil"/>
-          <w:bottom w:space="0" w:sz="0" w:val="nil"/>
-          <w:right w:space="0" w:sz="0" w:val="nil"/>
-          <w:between w:space="0" w:sz="0" w:val="nil"/>
-        </w:pBdr>
-        <w:shd w:fill="auto" w:val="clear"/>
-        <w:spacing w:after="0" w:before="0" w:line="259" w:lineRule="auto"/>
-        <w:ind w:left="720" w:right="0" w:hanging="360"/>
-        <w:jc w:val="left"/>
+      <w:r>
         <w:rPr>
           <w:rFonts w:ascii="Sakkal Majalla" w:cs="Sakkal Majalla" w:eastAsia="Sakkal Majalla" w:hAnsi="Sakkal Majalla"/>
-          <w:b w:val="0"/>
-          <w:i w:val="0"/>
-          <w:smallCaps w:val="0"/>
-          <w:strike w:val="0"/>
-          <w:color w:val="000000"/>
           <w:sz w:val="24"/>
           <w:szCs w:val="24"/>
-          <w:u w:val="none"/>
-          <w:shd w:fill="auto" w:val="clear"/>
-          <w:vertAlign w:val="baseline"/>
-        </w:rPr>
-      </w:pPr>
+          <w:rtl w:val="0"/>
+        </w:rPr>
+        <w:t xml:space="preserve">  </w:t>
+      </w:r>
       <w:r>
         <w:rPr>
-          <w:rFonts w:ascii="Sakkal Majalla" w:cs="Sakkal Majalla" w:eastAsia="Sakkal Majalla" w:hAnsi="Sakkal Majalla"/>
-          <w:b w:val="0"/>
-          <w:i w:val="0"/>
-          <w:smallCaps w:val="0"/>
-          <w:strike w:val="0"/>
-          <w:color w:val="000000"/>
-          <w:sz w:val="24"/>
-          <w:szCs w:val="24"/>
-          <w:u w:val="none"/>
-          <w:shd w:fill="auto" w:val="clear"/>
-          <w:vertAlign w:val="baseline"/>
           <w:rtl w:val="0"/>
         </w:rPr>
-        <w:t xml:space="preserve">Additional Drops per trip will be agreed on &amp; charged separately.</w:t>
       </w:r>
     </w:p>
     <w:p>
@@ -1915,6 +1767,31 @@
           <w:rtl w:val="0"/>
         </w:rPr>
         <w:t xml:space="preserve">Contract Terms &amp; conditions apply</w:t>
+      </w:r>
+    </w:p>
+    <w:p>
+      <w:pPr>
+        <w:numPr>
+          <w:ilvl w:val="0"/>
+          <w:numId w:val="2"/>
+        </w:numPr>
+        <w:ind w:left="720" w:hanging="360"/>
+        <w:rPr>
+          <w:rFonts w:ascii="Sakkal Majalla" w:cs="Sakkal Majalla" w:eastAsia="Sakkal Majalla" w:hAnsi="Sakkal Majalla"/>
+          <w:sz w:val="24"/>
+          <w:szCs w:val="24"/>
+        </w:rPr>
+      </w:pPr>
+      <w:bookmarkStart w:colFirst="0" w:colLast="0" w:name="_heading=h.1fob9te" w:id="2"/>
+      <w:bookmarkEnd w:id="2"/>
+      <w:r>
+        <w:rPr>
+          <w:rFonts w:ascii="Sakkal Majalla" w:cs="Sakkal Majalla" w:eastAsia="Sakkal Majalla" w:hAnsi="Sakkal Majalla"/>
+          <w:sz w:val="24"/>
+          <w:szCs w:val="24"/>
+          <w:rtl w:val="0"/>
+        </w:rPr>
+        <w:t xml:space="preserve">$$Notes$$</w:t>
       </w:r>
     </w:p>
     <w:p>
@@ -2807,12 +2684,12 @@
                       <wp:extent cx="2851150" cy="958850"/>
                       <wp:effectExtent b="0" l="0" r="0" t="0"/>
                       <wp:wrapNone/>
-                      <wp:docPr id="5" name="image2.png"/>
+                      <wp:docPr id="5" name="image1.png"/>
                       <a:graphic>
                         <a:graphicData uri="http://schemas.openxmlformats.org/drawingml/2006/picture">
                           <pic:pic>
                             <pic:nvPicPr>
-                              <pic:cNvPr id="0" name="image2.png"/>
+                              <pic:cNvPr id="0" name="image1.png"/>
                               <pic:cNvPicPr preferRelativeResize="0"/>
                             </pic:nvPicPr>
                             <pic:blipFill>
@@ -4251,12 +4128,12 @@
           <wp:extent cx="1149985" cy="279400"/>
           <wp:effectExtent b="0" l="0" r="0" t="0"/>
           <wp:wrapNone/>
-          <wp:docPr id="6" name="image1.png"/>
+          <wp:docPr id="6" name="image2.png"/>
           <a:graphic>
             <a:graphicData uri="http://schemas.openxmlformats.org/drawingml/2006/picture">
               <pic:pic>
                 <pic:nvPicPr>
-                  <pic:cNvPr id="0" name="image1.png"/>
+                  <pic:cNvPr id="0" name="image2.png"/>
                   <pic:cNvPicPr preferRelativeResize="0"/>
                 </pic:nvPicPr>
                 <pic:blipFill>
@@ -5815,7 +5692,7 @@
 
 <file path=customXML/item1.xml><?xml version="1.0" encoding="utf-8"?>
 <go:gDocsCustomXmlDataStorage xmlns:go="http://customooxmlschemas.google.com/" xmlns:r="http://schemas.openxmlformats.org/officeDocument/2006/relationships">
-  <go:docsCustomData xmlns:go="http://customooxmlschemas.google.com/" roundtripDataSignature="AMtx7mim95MBOBO3scRBoMmQKdm/wPo7XQ==">AMUW2mXxWDYGhcrB2hi4slhy4omdk+XdKqztl+HTVRpiuX4nuS9wwj6niApPYDS0kVeZ8P9NCKw8zS+Gudd/obxPz8DV+onA8NePuMbLEIDddcjcRR2CPorycutBZmCmDt3IW1YfXQzgi02jTFCji9b6/k3eOBDAUVKtht/TFYzNwhG77X5ckV0=</go:docsCustomData>
+  <go:docsCustomData xmlns:go="http://customooxmlschemas.google.com/" roundtripDataSignature="AMtx7miYmJOrZJr1CHDu74tcwxPlZqR5kg==">AMUW2mX77kApjiED0zrf0VPfDFud6VOQQczpnMbbkrBFJLLuUSf1gDAQRbMna2Yik223B8hgr2udgiMo0BBVcr2qjxWSmxyFOYQhpn6GvTCCnR3SdwAmanLCM/ELPGzzFoPBNJ794nEM+aCSJ5xgafecsislAbgin2PwhmZ1052P9meV+kEbySE=</go:docsCustomData>
 </go:gDocsCustomXmlDataStorage>
 </file>
 

</xml_diff>